<commit_message>
I was Student all along!
</commit_message>
<xml_diff>
--- a/qSim/PA4_Readme.docx
+++ b/qSim/PA4_Readme.docx
@@ -1,8 +1,12 @@
 
 <file path=word/document.xml><?xml version="1.0" encoding="utf-8"?>
-<w:document xmlns:wpc="http://schemas.microsoft.com/office/word/2010/wordprocessingCanvas" xmlns:cx="http://schemas.microsoft.com/office/drawing/2014/chartex" xmlns:cx1="http://schemas.microsoft.com/office/drawing/2015/9/8/chartex" xmlns:mc="http://schemas.openxmlformats.org/markup-compatibility/2006" xmlns:o="urn:schemas-microsoft-com:office:office" xmlns:r="http://schemas.openxmlformats.org/officeDocument/2006/relationships" xmlns:m="http://schemas.openxmlformats.org/officeDocument/2006/math" xmlns:v="urn:schemas-microsoft-com:vml" xmlns:wp14="http://schemas.microsoft.com/office/word/2010/wordprocessingDrawing" xmlns:wp="http://schemas.openxmlformats.org/drawingml/2006/wordprocessingDrawing" xmlns:w10="urn:schemas-microsoft-com:office:word" xmlns:w="http://schemas.openxmlformats.org/wordprocessingml/2006/main" xmlns:w14="http://schemas.microsoft.com/office/word/2010/wordml" xmlns:w15="http://schemas.microsoft.com/office/word/2012/wordml" xmlns:w16se="http://schemas.microsoft.com/office/word/2015/wordml/symex" xmlns:wpg="http://schemas.microsoft.com/office/word/2010/wordprocessingGroup" xmlns:wpi="http://schemas.microsoft.com/office/word/2010/wordprocessingInk" xmlns:wne="http://schemas.microsoft.com/office/word/2006/wordml" xmlns:wps="http://schemas.microsoft.com/office/word/2010/wordprocessingShape" mc:Ignorable="w14 w15 w16se wp14">
+<w:document xmlns:o="urn:schemas-microsoft-com:office:office" xmlns:r="http://schemas.openxmlformats.org/officeDocument/2006/relationships" xmlns:v="urn:schemas-microsoft-com:vml" xmlns:w="http://schemas.openxmlformats.org/wordprocessingml/2006/main" xmlns:w10="urn:schemas-microsoft-com:office:word" xmlns:wp="http://schemas.openxmlformats.org/drawingml/2006/wordprocessingDrawing" xmlns:wps="http://schemas.microsoft.com/office/word/2010/wordprocessingShape" xmlns:wpg="http://schemas.microsoft.com/office/word/2010/wordprocessingGroup" xmlns:mc="http://schemas.openxmlformats.org/markup-compatibility/2006" xmlns:wp14="http://schemas.microsoft.com/office/word/2010/wordprocessingDrawing" xmlns:w14="http://schemas.microsoft.com/office/word/2010/wordml" mc:Ignorable="w14 wp14">
   <w:body>
     <w:p>
+      <w:pPr>
+        <w:pStyle w:val="Normal"/>
+        <w:rPr/>
+      </w:pPr>
       <w:r>
         <w:rPr>
           <w:b/>
@@ -10,6 +14,7 @@
         <w:t>README</w:t>
       </w:r>
       <w:r>
+        <w:rPr/>
         <w:t xml:space="preserve"> for Project 4 – </w:t>
       </w:r>
       <w:r>
@@ -19,48 +24,64 @@
         <w:t>Event Driven Simulation</w:t>
       </w:r>
       <w:r>
+        <w:rPr/>
         <w:t xml:space="preserve"> - CS-2303 A’17</w:t>
       </w:r>
     </w:p>
     <w:p>
-      <w:r>
+      <w:pPr>
+        <w:pStyle w:val="Normal"/>
+        <w:rPr/>
+      </w:pPr>
+      <w:r>
+        <w:rPr/>
         <w:t>By: Surya Vadivazhagu and Daniel McDonough at WPI</w:t>
       </w:r>
     </w:p>
     <w:p>
-      <w:r>
-        <w:t>E-Mail</w:t>
-      </w:r>
-      <w:r>
-        <w:t xml:space="preserve"> Contact</w:t>
-      </w:r>
-      <w:r>
-        <w:t xml:space="preserve">: </w:t>
-      </w:r>
-      <w:hyperlink r:id="rId4" w:history="1">
+      <w:pPr>
+        <w:pStyle w:val="Normal"/>
+        <w:rPr/>
+      </w:pPr>
+      <w:r>
+        <w:rPr/>
+        <w:t xml:space="preserve">E-Mail Contact: </w:t>
+      </w:r>
+      <w:hyperlink r:id="rId2">
         <w:r>
           <w:rPr>
-            <w:rStyle w:val="Hyperlink"/>
+            <w:rStyle w:val="InternetLink"/>
           </w:rPr>
           <w:t>svadivazhagu@wpi.edu</w:t>
         </w:r>
       </w:hyperlink>
       <w:r>
+        <w:rPr/>
         <w:t xml:space="preserve"> &amp; </w:t>
       </w:r>
-      <w:hyperlink r:id="rId5" w:history="1">
+      <w:hyperlink r:id="rId3">
         <w:r>
           <w:rPr>
-            <w:rStyle w:val="Hyperlink"/>
+            <w:rStyle w:val="InternetLink"/>
           </w:rPr>
           <w:t>dmcdonough@wpi.edu</w:t>
         </w:r>
       </w:hyperlink>
     </w:p>
-    <w:p/>
-    <w:p>
-      <w:pPr>
-        <w:rPr>
+    <w:p>
+      <w:pPr>
+        <w:pStyle w:val="Normal"/>
+        <w:rPr/>
+      </w:pPr>
+      <w:r>
+        <w:rPr/>
+      </w:r>
+    </w:p>
+    <w:p>
+      <w:pPr>
+        <w:pStyle w:val="Normal"/>
+        <w:rPr>
+          <w:b/>
           <w:b/>
         </w:rPr>
       </w:pPr>
@@ -72,6 +93,10 @@
       </w:r>
     </w:p>
     <w:p>
+      <w:pPr>
+        <w:pStyle w:val="Normal"/>
+        <w:rPr/>
+      </w:pPr>
       <w:r>
         <w:rPr>
           <w:b/>
@@ -79,16 +104,24 @@
         <w:tab/>
       </w:r>
       <w:r>
-        <w:t xml:space="preserve">This program creates an event-driven simulation of customers arriving at a bank, forming a queue with other customers in front of a user-inputted number of tellers.  </w:t>
-      </w:r>
-      <w:r>
-        <w:t>When a person is at the head of a line for a teller, the teller provides service to them for a random amount of time, and once they are done, the person leaves the bank (the customer is deleted).</w:t>
-      </w:r>
-    </w:p>
-    <w:p/>
-    <w:p>
-      <w:pPr>
-        <w:rPr>
+        <w:rPr/>
+        <w:t>This program creates an event-driven simulation of customers arriving at a bank, forming a queue with other customers in front of a user-inputted number of tellers.  When a person is at the head of a line for a teller, the teller provides service to them for a random amount of time, and once they are done, the person leaves the bank (the customer is deleted).</w:t>
+      </w:r>
+    </w:p>
+    <w:p>
+      <w:pPr>
+        <w:pStyle w:val="Normal"/>
+        <w:rPr/>
+      </w:pPr>
+      <w:r>
+        <w:rPr/>
+      </w:r>
+    </w:p>
+    <w:p>
+      <w:pPr>
+        <w:pStyle w:val="Normal"/>
+        <w:rPr>
+          <w:b/>
           <w:b/>
         </w:rPr>
       </w:pPr>
@@ -100,7 +133,12 @@
       </w:r>
     </w:p>
     <w:p>
-      <w:r>
+      <w:pPr>
+        <w:pStyle w:val="Normal"/>
+        <w:rPr/>
+      </w:pPr>
+      <w:r>
+        <w:rPr/>
         <w:tab/>
         <w:t xml:space="preserve">In order to run this program, one must first run the </w:t>
       </w:r>
@@ -111,6 +149,7 @@
         <w:t>make</w:t>
       </w:r>
       <w:r>
+        <w:rPr/>
         <w:t xml:space="preserve"> command in Terminal within the folder of the program. Note that </w:t>
       </w:r>
       <w:r>
@@ -120,13 +159,24 @@
         <w:t>make-all</w:t>
       </w:r>
       <w:r>
-        <w:t xml:space="preserve"> will also generate the Doxygen documentation for this program. Once running a make command, run </w:t>
-      </w:r>
-    </w:p>
-    <w:p/>
-    <w:p>
-      <w:pPr>
-        <w:rPr>
+        <w:rPr/>
+        <w:t xml:space="preserve"> will also generate the Doxygen documentation for this program.  </w:t>
+      </w:r>
+    </w:p>
+    <w:p>
+      <w:pPr>
+        <w:pStyle w:val="Normal"/>
+        <w:rPr/>
+      </w:pPr>
+      <w:r>
+        <w:rPr/>
+      </w:r>
+    </w:p>
+    <w:p>
+      <w:pPr>
+        <w:pStyle w:val="Normal"/>
+        <w:rPr>
+          <w:b/>
           <w:b/>
         </w:rPr>
       </w:pPr>
@@ -138,21 +188,39 @@
       </w:r>
     </w:p>
     <w:p>
-      <w:r>
+      <w:pPr>
+        <w:pStyle w:val="Normal"/>
+        <w:rPr/>
+      </w:pPr>
+      <w:r>
+        <w:rPr/>
         <w:tab/>
-      </w:r>
-      <w:r>
-        <w:t xml:space="preserve">Customers and Tellers are represented as a child-class of the Event class- that way, the Event queue is comprised of either Customers or Tellers, which are just events. </w:t>
-      </w:r>
-      <w:r>
-        <w:t xml:space="preserve">For the second simulation with the use of a per-teller queue system, each teller has their own teller’s queue of customers, and new customers are added to a teller’s queue as they join a teller’s queue. </w:t>
-      </w:r>
-    </w:p>
-    <w:p/>
-    <w:p/>
-    <w:p>
-      <w:pPr>
-        <w:rPr>
+        <w:t xml:space="preserve">Customers and Tellers are represented as a child-class of the Event class- that way, the Event queue is comprised of either Customers or Tellers, which are just events. For the second simulation with the use of a per-teller queue system, each teller has their own teller’s queue of customers, and new customers are added to a teller’s queue as they join a teller’s queue. </w:t>
+      </w:r>
+    </w:p>
+    <w:p>
+      <w:pPr>
+        <w:pStyle w:val="Normal"/>
+        <w:rPr/>
+      </w:pPr>
+      <w:r>
+        <w:rPr/>
+      </w:r>
+    </w:p>
+    <w:p>
+      <w:pPr>
+        <w:pStyle w:val="Normal"/>
+        <w:rPr/>
+      </w:pPr>
+      <w:r>
+        <w:rPr/>
+      </w:r>
+    </w:p>
+    <w:p>
+      <w:pPr>
+        <w:pStyle w:val="Normal"/>
+        <w:rPr>
+          <w:b/>
           <w:b/>
         </w:rPr>
       </w:pPr>
@@ -164,6 +232,10 @@
       </w:r>
     </w:p>
     <w:p>
+      <w:pPr>
+        <w:pStyle w:val="Normal"/>
+        <w:rPr/>
+      </w:pPr>
       <w:r>
         <w:rPr>
           <w:b/>
@@ -171,19 +243,29 @@
         <w:tab/>
       </w:r>
       <w:r>
+        <w:rPr/>
         <w:t xml:space="preserve">A common queue is more efficient than a per-teller system as one can guarantee that as long as there are customers in the bank, the common queue will manage appropriation of customers to tellers fastest, instead of leaving the job of deciding which line to join into the hands of the customers. A common queue removes the human element of deciding and thus allows the queue to proceed faster as a teller will always have a customer to service. </w:t>
       </w:r>
     </w:p>
     <w:p>
       <w:pPr>
-        <w:rPr>
-          <w:b/>
-        </w:rPr>
-      </w:pPr>
-    </w:p>
-    <w:p>
-      <w:pPr>
-        <w:rPr>
+        <w:pStyle w:val="Normal"/>
+        <w:rPr>
+          <w:b/>
+          <w:b/>
+        </w:rPr>
+      </w:pPr>
+      <w:r>
+        <w:rPr>
+          <w:b/>
+        </w:rPr>
+      </w:r>
+    </w:p>
+    <w:p>
+      <w:pPr>
+        <w:pStyle w:val="Normal"/>
+        <w:rPr>
+          <w:b/>
           <w:b/>
         </w:rPr>
       </w:pPr>
@@ -195,38 +277,62 @@
       </w:r>
     </w:p>
     <w:p>
-      <w:r>
+      <w:pPr>
+        <w:pStyle w:val="Normal"/>
+        <w:rPr/>
+      </w:pPr>
+      <w:r>
+        <w:rPr/>
         <w:tab/>
-      </w:r>
-      <w:r>
         <w:t xml:space="preserve">The eventQueue class has been implemented using the priority_queue class from the Standard Template Library, where the priorities are the event times of the Event objects representing the customers and the tellers. </w:t>
       </w:r>
     </w:p>
-    <w:p/>
-    <w:p>
-      <w:r>
-        <w:rPr>
-          <w:b/>
-        </w:rPr>
-        <w:t xml:space="preserve">ISSUES </w:t>
-      </w:r>
-      <w:r>
-        <w:rPr>
-          <w:b/>
-        </w:rPr>
-        <w:t>with writing the program:</w:t>
-      </w:r>
-    </w:p>
-    <w:p>
-      <w:r>
+    <w:p>
+      <w:pPr>
+        <w:pStyle w:val="Normal"/>
+        <w:rPr/>
+      </w:pPr>
+      <w:r>
+        <w:rPr/>
+      </w:r>
+    </w:p>
+    <w:p>
+      <w:pPr>
+        <w:pStyle w:val="Normal"/>
+        <w:rPr/>
+      </w:pPr>
+      <w:r>
+        <w:rPr>
+          <w:b/>
+        </w:rPr>
+        <w:t>ISSUES with writing the program:</w:t>
+      </w:r>
+    </w:p>
+    <w:p>
+      <w:pPr>
+        <w:pStyle w:val="Normal"/>
+        <w:rPr/>
+      </w:pPr>
+      <w:r>
+        <w:rPr/>
         <w:tab/>
         <w:t>No major issues were encountered whilst writing the program</w:t>
       </w:r>
     </w:p>
-    <w:p/>
-    <w:p>
-      <w:pPr>
-        <w:rPr>
+    <w:p>
+      <w:pPr>
+        <w:pStyle w:val="Normal"/>
+        <w:rPr/>
+      </w:pPr>
+      <w:r>
+        <w:rPr/>
+      </w:r>
+    </w:p>
+    <w:p>
+      <w:pPr>
+        <w:pStyle w:val="Normal"/>
+        <w:rPr>
+          <w:b/>
           <w:b/>
         </w:rPr>
       </w:pPr>
@@ -238,51 +344,59 @@
       </w:r>
     </w:p>
     <w:p>
-      <w:r>
+      <w:pPr>
+        <w:pStyle w:val="Normal"/>
+        <w:widowControl/>
+        <w:bidi w:val="0"/>
+        <w:spacing w:lineRule="auto" w:line="259" w:before="0" w:after="160"/>
+        <w:jc w:val="left"/>
+        <w:rPr/>
+      </w:pPr>
+      <w:r>
+        <w:rPr/>
         <w:tab/>
         <w:t xml:space="preserve">No additional sources other than information on Linked Lists in C++, and the project assignment information were consulted. </w:t>
       </w:r>
-      <w:bookmarkStart w:id="0" w:name="_GoBack"/>
-      <w:bookmarkEnd w:id="0"/>
     </w:p>
     <w:sectPr>
+      <w:type w:val="nextPage"/>
       <w:pgSz w:w="12240" w:h="15840"/>
-      <w:pgMar w:top="1440" w:right="1440" w:bottom="1440" w:left="1440" w:header="720" w:footer="720" w:gutter="0"/>
-      <w:cols w:space="720"/>
-      <w:docGrid w:linePitch="360"/>
+      <w:pgMar w:left="1440" w:right="1440" w:header="0" w:top="1440" w:footer="0" w:bottom="1440" w:gutter="0"/>
+      <w:pgNumType w:fmt="decimal"/>
+      <w:formProt w:val="false"/>
+      <w:textDirection w:val="lrTb"/>
+      <w:docGrid w:type="default" w:linePitch="360" w:charSpace="4294961151"/>
     </w:sectPr>
   </w:body>
 </w:document>
 </file>
 
 <file path=word/styles.xml><?xml version="1.0" encoding="utf-8"?>
-<w:styles xmlns:mc="http://schemas.openxmlformats.org/markup-compatibility/2006" xmlns:r="http://schemas.openxmlformats.org/officeDocument/2006/relationships" xmlns:w="http://schemas.openxmlformats.org/wordprocessingml/2006/main" xmlns:w14="http://schemas.microsoft.com/office/word/2010/wordml" xmlns:w15="http://schemas.microsoft.com/office/word/2012/wordml" xmlns:w16se="http://schemas.microsoft.com/office/word/2015/wordml/symex" mc:Ignorable="w14 w15 w16se">
+<w:styles xmlns:w="http://schemas.openxmlformats.org/wordprocessingml/2006/main" xmlns:w14="http://schemas.microsoft.com/office/word/2010/wordml" xmlns:mc="http://schemas.openxmlformats.org/markup-compatibility/2006" mc:Ignorable="w14">
   <w:docDefaults>
     <w:rPrDefault>
       <w:rPr>
-        <w:rFonts w:ascii="Times New Roman" w:eastAsiaTheme="minorHAnsi" w:hAnsi="Times New Roman" w:cs="Times New Roman"/>
+        <w:rFonts w:ascii="Times New Roman" w:hAnsi="Times New Roman" w:eastAsia="Calibri" w:cs="Times New Roman" w:eastAsiaTheme="minorHAnsi"/>
         <w:sz w:val="24"/>
         <w:szCs w:val="22"/>
         <w:lang w:val="en-US" w:eastAsia="en-US" w:bidi="ar-SA"/>
       </w:rPr>
     </w:rPrDefault>
     <w:pPrDefault>
-      <w:pPr>
-        <w:spacing w:after="160" w:line="259" w:lineRule="auto"/>
-      </w:pPr>
+      <w:pPr/>
     </w:pPrDefault>
   </w:docDefaults>
   <w:latentStyles w:defLockedState="0" w:defUIPriority="99" w:defSemiHidden="0" w:defUnhideWhenUsed="0" w:defQFormat="0" w:count="371">
     <w:lsdException w:name="Normal" w:uiPriority="0" w:qFormat="1"/>
     <w:lsdException w:name="heading 1" w:uiPriority="9" w:qFormat="1"/>
-    <w:lsdException w:name="heading 2" w:semiHidden="1" w:uiPriority="9" w:unhideWhenUsed="1" w:qFormat="1"/>
-    <w:lsdException w:name="heading 3" w:semiHidden="1" w:uiPriority="9" w:unhideWhenUsed="1" w:qFormat="1"/>
-    <w:lsdException w:name="heading 4" w:semiHidden="1" w:uiPriority="9" w:unhideWhenUsed="1" w:qFormat="1"/>
-    <w:lsdException w:name="heading 5" w:semiHidden="1" w:uiPriority="9" w:unhideWhenUsed="1" w:qFormat="1"/>
-    <w:lsdException w:name="heading 6" w:semiHidden="1" w:uiPriority="9" w:unhideWhenUsed="1" w:qFormat="1"/>
-    <w:lsdException w:name="heading 7" w:semiHidden="1" w:uiPriority="9" w:unhideWhenUsed="1" w:qFormat="1"/>
-    <w:lsdException w:name="heading 8" w:semiHidden="1" w:uiPriority="9" w:unhideWhenUsed="1" w:qFormat="1"/>
-    <w:lsdException w:name="heading 9" w:semiHidden="1" w:uiPriority="9" w:unhideWhenUsed="1" w:qFormat="1"/>
+    <w:lsdException w:name="heading 2" w:uiPriority="9" w:semiHidden="1" w:unhideWhenUsed="1" w:qFormat="1"/>
+    <w:lsdException w:name="heading 3" w:uiPriority="9" w:semiHidden="1" w:unhideWhenUsed="1" w:qFormat="1"/>
+    <w:lsdException w:name="heading 4" w:uiPriority="9" w:semiHidden="1" w:unhideWhenUsed="1" w:qFormat="1"/>
+    <w:lsdException w:name="heading 5" w:uiPriority="9" w:semiHidden="1" w:unhideWhenUsed="1" w:qFormat="1"/>
+    <w:lsdException w:name="heading 6" w:uiPriority="9" w:semiHidden="1" w:unhideWhenUsed="1" w:qFormat="1"/>
+    <w:lsdException w:name="heading 7" w:uiPriority="9" w:semiHidden="1" w:unhideWhenUsed="1" w:qFormat="1"/>
+    <w:lsdException w:name="heading 8" w:uiPriority="9" w:semiHidden="1" w:unhideWhenUsed="1" w:qFormat="1"/>
+    <w:lsdException w:name="heading 9" w:uiPriority="9" w:semiHidden="1" w:unhideWhenUsed="1" w:qFormat="1"/>
     <w:lsdException w:name="index 1" w:semiHidden="1" w:unhideWhenUsed="1"/>
     <w:lsdException w:name="index 2" w:semiHidden="1" w:unhideWhenUsed="1"/>
     <w:lsdException w:name="index 3" w:semiHidden="1" w:unhideWhenUsed="1"/>
@@ -292,22 +406,22 @@
     <w:lsdException w:name="index 7" w:semiHidden="1" w:unhideWhenUsed="1"/>
     <w:lsdException w:name="index 8" w:semiHidden="1" w:unhideWhenUsed="1"/>
     <w:lsdException w:name="index 9" w:semiHidden="1" w:unhideWhenUsed="1"/>
-    <w:lsdException w:name="toc 1" w:semiHidden="1" w:uiPriority="39" w:unhideWhenUsed="1"/>
-    <w:lsdException w:name="toc 2" w:semiHidden="1" w:uiPriority="39" w:unhideWhenUsed="1"/>
-    <w:lsdException w:name="toc 3" w:semiHidden="1" w:uiPriority="39" w:unhideWhenUsed="1"/>
-    <w:lsdException w:name="toc 4" w:semiHidden="1" w:uiPriority="39" w:unhideWhenUsed="1"/>
-    <w:lsdException w:name="toc 5" w:semiHidden="1" w:uiPriority="39" w:unhideWhenUsed="1"/>
-    <w:lsdException w:name="toc 6" w:semiHidden="1" w:uiPriority="39" w:unhideWhenUsed="1"/>
-    <w:lsdException w:name="toc 7" w:semiHidden="1" w:uiPriority="39" w:unhideWhenUsed="1"/>
-    <w:lsdException w:name="toc 8" w:semiHidden="1" w:uiPriority="39" w:unhideWhenUsed="1"/>
-    <w:lsdException w:name="toc 9" w:semiHidden="1" w:uiPriority="39" w:unhideWhenUsed="1"/>
+    <w:lsdException w:name="toc 1" w:uiPriority="39" w:semiHidden="1" w:unhideWhenUsed="1"/>
+    <w:lsdException w:name="toc 2" w:uiPriority="39" w:semiHidden="1" w:unhideWhenUsed="1"/>
+    <w:lsdException w:name="toc 3" w:uiPriority="39" w:semiHidden="1" w:unhideWhenUsed="1"/>
+    <w:lsdException w:name="toc 4" w:uiPriority="39" w:semiHidden="1" w:unhideWhenUsed="1"/>
+    <w:lsdException w:name="toc 5" w:uiPriority="39" w:semiHidden="1" w:unhideWhenUsed="1"/>
+    <w:lsdException w:name="toc 6" w:uiPriority="39" w:semiHidden="1" w:unhideWhenUsed="1"/>
+    <w:lsdException w:name="toc 7" w:uiPriority="39" w:semiHidden="1" w:unhideWhenUsed="1"/>
+    <w:lsdException w:name="toc 8" w:uiPriority="39" w:semiHidden="1" w:unhideWhenUsed="1"/>
+    <w:lsdException w:name="toc 9" w:uiPriority="39" w:semiHidden="1" w:unhideWhenUsed="1"/>
     <w:lsdException w:name="Normal Indent" w:semiHidden="1" w:unhideWhenUsed="1"/>
     <w:lsdException w:name="footnote text" w:semiHidden="1" w:unhideWhenUsed="1"/>
     <w:lsdException w:name="annotation text" w:semiHidden="1" w:unhideWhenUsed="1"/>
     <w:lsdException w:name="header" w:semiHidden="1" w:unhideWhenUsed="1"/>
     <w:lsdException w:name="footer" w:semiHidden="1" w:unhideWhenUsed="1"/>
     <w:lsdException w:name="index heading" w:semiHidden="1" w:unhideWhenUsed="1"/>
-    <w:lsdException w:name="caption" w:semiHidden="1" w:uiPriority="35" w:unhideWhenUsed="1" w:qFormat="1"/>
+    <w:lsdException w:name="caption" w:uiPriority="35" w:semiHidden="1" w:unhideWhenUsed="1" w:qFormat="1"/>
     <w:lsdException w:name="table of figures" w:semiHidden="1" w:unhideWhenUsed="1"/>
     <w:lsdException w:name="envelope address" w:semiHidden="1" w:unhideWhenUsed="1"/>
     <w:lsdException w:name="envelope return" w:semiHidden="1" w:unhideWhenUsed="1"/>
@@ -338,7 +452,7 @@
     <w:lsdException w:name="Title" w:uiPriority="10" w:qFormat="1"/>
     <w:lsdException w:name="Closing" w:semiHidden="1" w:unhideWhenUsed="1"/>
     <w:lsdException w:name="Signature" w:semiHidden="1" w:unhideWhenUsed="1"/>
-    <w:lsdException w:name="Default Paragraph Font" w:semiHidden="1" w:uiPriority="1" w:unhideWhenUsed="1"/>
+    <w:lsdException w:name="Default Paragraph Font" w:uiPriority="1" w:semiHidden="1" w:unhideWhenUsed="1"/>
     <w:lsdException w:name="Body Text" w:semiHidden="1" w:unhideWhenUsed="1"/>
     <w:lsdException w:name="Body Text Indent" w:semiHidden="1" w:unhideWhenUsed="1"/>
     <w:lsdException w:name="List Continue" w:semiHidden="1" w:unhideWhenUsed="1"/>
@@ -538,8 +652,8 @@
     <w:lsdException w:name="Subtle Reference" w:uiPriority="31" w:qFormat="1"/>
     <w:lsdException w:name="Intense Reference" w:uiPriority="32" w:qFormat="1"/>
     <w:lsdException w:name="Book Title" w:uiPriority="33" w:qFormat="1"/>
-    <w:lsdException w:name="Bibliography" w:semiHidden="1" w:uiPriority="37" w:unhideWhenUsed="1"/>
-    <w:lsdException w:name="TOC Heading" w:semiHidden="1" w:uiPriority="39" w:unhideWhenUsed="1" w:qFormat="1"/>
+    <w:lsdException w:name="Bibliography" w:uiPriority="37" w:semiHidden="1" w:unhideWhenUsed="1"/>
+    <w:lsdException w:name="TOC Heading" w:uiPriority="39" w:semiHidden="1" w:unhideWhenUsed="1" w:qFormat="1"/>
     <w:lsdException w:name="Plain Table 1" w:uiPriority="41"/>
     <w:lsdException w:name="Plain Table 2" w:uiPriority="42"/>
     <w:lsdException w:name="Plain Table 3" w:uiPriority="43"/>
@@ -645,15 +759,106 @@
     <w:lsdException w:name="List Table 6 Colorful Accent 6" w:uiPriority="51"/>
     <w:lsdException w:name="List Table 7 Colorful Accent 6" w:uiPriority="52"/>
   </w:latentStyles>
-  <w:style w:type="paragraph" w:default="1" w:styleId="Normal">
+  <w:style w:type="paragraph" w:styleId="Normal" w:default="1">
     <w:name w:val="Normal"/>
     <w:qFormat/>
+    <w:pPr>
+      <w:widowControl/>
+      <w:bidi w:val="0"/>
+      <w:spacing w:lineRule="auto" w:line="259" w:before="0" w:after="160"/>
+      <w:jc w:val="left"/>
+    </w:pPr>
+    <w:rPr>
+      <w:rFonts w:ascii="Times New Roman" w:hAnsi="Times New Roman" w:eastAsia="Calibri" w:cs="Times New Roman" w:eastAsiaTheme="minorHAnsi"/>
+      <w:color w:val="auto"/>
+      <w:sz w:val="24"/>
+      <w:szCs w:val="22"/>
+      <w:lang w:val="en-US" w:eastAsia="en-US" w:bidi="ar-SA"/>
+    </w:rPr>
   </w:style>
-  <w:style w:type="character" w:default="1" w:styleId="DefaultParagraphFont">
+  <w:style w:type="character" w:styleId="DefaultParagraphFont" w:default="1">
     <w:name w:val="Default Paragraph Font"/>
     <w:uiPriority w:val="1"/>
     <w:semiHidden/>
     <w:unhideWhenUsed/>
+    <w:qFormat/>
+    <w:rPr/>
+  </w:style>
+  <w:style w:type="character" w:styleId="InternetLink">
+    <w:name w:val="Internet Link"/>
+    <w:basedOn w:val="DefaultParagraphFont"/>
+    <w:uiPriority w:val="99"/>
+    <w:unhideWhenUsed/>
+    <w:rsid w:val="00ef767b"/>
+    <w:rPr>
+      <w:color w:val="0563C1" w:themeColor="hyperlink"/>
+      <w:u w:val="single"/>
+    </w:rPr>
+  </w:style>
+  <w:style w:type="paragraph" w:styleId="Heading">
+    <w:name w:val="Heading"/>
+    <w:basedOn w:val="Normal"/>
+    <w:next w:val="TextBody"/>
+    <w:qFormat/>
+    <w:pPr>
+      <w:keepNext/>
+      <w:spacing w:before="240" w:after="120"/>
+    </w:pPr>
+    <w:rPr>
+      <w:rFonts w:ascii="Liberation Sans" w:hAnsi="Liberation Sans" w:eastAsia="Noto Sans CJK SC Regular" w:cs="FreeSans"/>
+      <w:sz w:val="28"/>
+      <w:szCs w:val="28"/>
+    </w:rPr>
+  </w:style>
+  <w:style w:type="paragraph" w:styleId="TextBody">
+    <w:name w:val="Body Text"/>
+    <w:basedOn w:val="Normal"/>
+    <w:pPr>
+      <w:spacing w:lineRule="auto" w:line="288" w:before="0" w:after="140"/>
+    </w:pPr>
+    <w:rPr/>
+  </w:style>
+  <w:style w:type="paragraph" w:styleId="List">
+    <w:name w:val="List"/>
+    <w:basedOn w:val="TextBody"/>
+    <w:pPr/>
+    <w:rPr>
+      <w:rFonts w:cs="FreeSans"/>
+    </w:rPr>
+  </w:style>
+  <w:style w:type="paragraph" w:styleId="Caption">
+    <w:name w:val="Caption"/>
+    <w:basedOn w:val="Normal"/>
+    <w:qFormat/>
+    <w:pPr>
+      <w:suppressLineNumbers/>
+      <w:spacing w:before="120" w:after="120"/>
+    </w:pPr>
+    <w:rPr>
+      <w:rFonts w:cs="FreeSans"/>
+      <w:i/>
+      <w:iCs/>
+      <w:sz w:val="24"/>
+      <w:szCs w:val="24"/>
+    </w:rPr>
+  </w:style>
+  <w:style w:type="paragraph" w:styleId="Index">
+    <w:name w:val="Index"/>
+    <w:basedOn w:val="Normal"/>
+    <w:qFormat/>
+    <w:pPr>
+      <w:suppressLineNumbers/>
+    </w:pPr>
+    <w:rPr>
+      <w:rFonts w:cs="FreeSans"/>
+    </w:rPr>
+  </w:style>
+  <w:style w:type="numbering" w:styleId="NoList" w:default="1">
+    <w:name w:val="No List"/>
+    <w:uiPriority w:val="99"/>
+    <w:semiHidden/>
+    <w:unhideWhenUsed/>
+    <w:qFormat/>
   </w:style>
   <w:style w:type="table" w:default="1" w:styleId="TableNormal">
     <w:name w:val="Normal Table"/>
@@ -669,23 +874,6 @@
         <w:right w:w="108" w:type="dxa"/>
       </w:tblCellMar>
     </w:tblPr>
-  </w:style>
-  <w:style w:type="numbering" w:default="1" w:styleId="NoList">
-    <w:name w:val="No List"/>
-    <w:uiPriority w:val="99"/>
-    <w:semiHidden/>
-    <w:unhideWhenUsed/>
-  </w:style>
-  <w:style w:type="character" w:styleId="Hyperlink">
-    <w:name w:val="Hyperlink"/>
-    <w:basedOn w:val="DefaultParagraphFont"/>
-    <w:uiPriority w:val="99"/>
-    <w:unhideWhenUsed/>
-    <w:rsid w:val="00EF767B"/>
-    <w:rPr>
-      <w:color w:val="0563C1" w:themeColor="hyperlink"/>
-      <w:u w:val="single"/>
-    </w:rPr>
   </w:style>
 </w:styles>
 </file>

</xml_diff>